<commit_message>
updated doc and referential documentation
</commit_message>
<xml_diff>
--- a/PIC.docx
+++ b/PIC.docx
@@ -1035,15 +1035,7 @@
         <w:ind w:firstLine="708"/>
       </w:pPr>
       <w:r>
-        <w:t xml:space="preserve">Para </w:t>
-      </w:r>
-      <w:proofErr w:type="spellStart"/>
-      <w:r>
-        <w:t>Sicsú</w:t>
-      </w:r>
-      <w:proofErr w:type="spellEnd"/>
-      <w:r>
-        <w:t xml:space="preserve"> (2009), a crise econômica mundial deflagrada em 2008 teve como principal causa de origem o não controle de liberação de crédito e avaliação de potenciais riscos. A falta de cuidado ao realizar a análise do perfil de crédito dos americanos de baixa renda que adquiriram casas próprias acabou por levar a uma crise econômica que abalou todo o mundo.</w:t>
+        <w:t>Para Sicsú (2009), a crise econômica mundial deflagrada em 2008 teve como principal causa de origem o não controle de liberação de crédito e avaliação de potenciais riscos. A falta de cuidado ao realizar a análise do perfil de crédito dos americanos de baixa renda que adquiriram casas próprias acabou por levar a uma crise econômica que abalou todo o mundo.</w:t>
       </w:r>
     </w:p>
     <w:p>
@@ -1053,52 +1045,44 @@
       </w:r>
     </w:p>
     <w:p>
-      <w:pPr>
-        <w:rPr>
-          <w:b/>
-        </w:rPr>
-      </w:pPr>
       <w:r>
         <w:tab/>
-        <w:t xml:space="preserve">Quando essa bolha estourou, segundo Bresser-Pereira (2009), seus efeitos foram devastadores, sendo comparáveis somente à famosa crise de 1929, </w:t>
-      </w:r>
-      <w:r>
-        <w:rPr>
-          <w:b/>
-        </w:rPr>
-        <w:t>devido à amplitude e severidade dos impactos socioeconômicos nos Estados Unidos</w:t>
-      </w:r>
-      <w:r>
-        <w:rPr>
-          <w:b/>
-        </w:rPr>
+        <w:t>Quando essa bolha estourou, segundo Bresser-Pereira (2009), seus efeitos foram devastadores, sendo comparáveis somente à famosa crise de 1929</w:t>
+      </w:r>
+      <w:r>
+        <w:t>, devido à amplitude e severidade dos impactos socioeconômicos nos Estados Unidos</w:t>
+      </w:r>
+      <w:r>
         <w:t xml:space="preserve"> e no resto do mundo.</w:t>
       </w:r>
     </w:p>
     <w:p>
       <w:r>
         <w:tab/>
-        <w:t>Justamente em 2008, estava começando uma revolução tecnológica que moldaria os pilares da integração homem máquina para sempre. A chegada da terceira geração do iPhone ditava como os smartphones trariam produtos e serviços a qualquer momento. Aliado às modernas redes móveis, de qualquer lugar com sinal se tornou possível realizar qualquer operação na internet. Os serviços financeiros apenas acompanharam essa tendência, permitindo digitalizar cada vez mais processos que antes dependiam de uma visita a uma agência.</w:t>
+        <w:t>Justamente em 2008, estava começando uma revolução tecnológica que moldaria os pilares da integração homem máquina para sempre</w:t>
+      </w:r>
+      <w:r>
+        <w:t>. A chegada da terceira geração do iPhone ditava como os smartphones trariam produtos e serviços a qualquer momento. Aliado às modernas redes móveis, de qualquer lugar com sinal se tornou possível realizar qualquer operação na internet. Os serviços financeiros apenas acompanharam essa tendência, permitindo digitalizar cada vez mais processos que antes dependiam de uma visita a uma agência.</w:t>
       </w:r>
     </w:p>
     <w:p>
       <w:r>
         <w:tab/>
-        <w:t xml:space="preserve">No cenário recente, tendo em vista </w:t>
-      </w:r>
-      <w:r>
-        <w:rPr>
-          <w:b/>
-        </w:rPr>
+        <w:t xml:space="preserve">No cenário recente, tendo em </w:t>
+      </w:r>
+      <w:r>
+        <w:t xml:space="preserve">vista </w:t>
+      </w:r>
+      <w:r>
         <w:t>essa</w:t>
       </w:r>
       <w:r>
-        <w:t xml:space="preserve"> grande digitalização de serviços financeiros, </w:t>
-      </w:r>
-      <w:r>
-        <w:rPr>
-          <w:b/>
-        </w:rPr>
+        <w:t xml:space="preserve"> grande digitalização de serviços financeiros</w:t>
+      </w:r>
+      <w:r>
+        <w:t xml:space="preserve">, </w:t>
+      </w:r>
+      <w:r>
         <w:t>houve</w:t>
       </w:r>
       <w:r>
@@ -1117,21 +1101,18 @@
     </w:p>
     <w:p>
       <w:r>
-        <w:t xml:space="preserve">No Brasil, o Banco Central (Bacen) é o responsável pela regulamentação, oficialização e fiscalização das instituições financeiras. Em relação à análise de risco, o Bacen se utiliza dos critérios e metodologia estabelecidos no acordo de Basileia (Basel, </w:t>
-      </w:r>
+        <w:t>No Brasil, o Banco Central (Bacen) é o responsável pela regulamentação, oficialização e fiscalização das instituições financeiras. Em relação à análise de risco, o Bacen se utiliza dos critérios e metodologia estabelecidos no acordo de Basileia (Basel, 2011), que é um tratado envolvendo os países mais ricos do mundo, cujo objetivo é lidar com o mercado financeiro e evitar novas crises sistêmicas como a já citada crise de 2008.</w:t>
+      </w:r>
+    </w:p>
+    <w:p>
       <w:r>
         <w:lastRenderedPageBreak/>
-        <w:t>2011), que é um tratado envolvendo os países mais ricos do mundo, cujo objetivo é lidar com o mercado financeiro e evitar novas crises sistêmicas como a já citada crise de 2008.</w:t>
-      </w:r>
-    </w:p>
-    <w:p>
-      <w:r>
-        <w:t>Conhecendo-se os efeitos extremamente negativos que uma análise de crédito mal executada – ou a falta dela – podem acarretar, vê-se que a metodologia para se estabelecer o risco de crédito de potenciais clientes é um dos temas mais relevantes para instituições financeiras</w:t>
-      </w:r>
-      <w:r>
-        <w:rPr>
-          <w:b/>
-        </w:rPr>
+        <w:t xml:space="preserve">Conhecendo-se os efeitos extremamente negativos que uma análise de crédito mal executada – ou a falta dela – podem acarretar, vê-se que a metodologia para se estabelecer o risco de crédito de potenciais clientes é um dos temas mais relevantes para instituições </w:t>
+      </w:r>
+      <w:r>
+        <w:t>financeiras</w:t>
+      </w:r>
+      <w:r>
         <w:t xml:space="preserve"> e o mercado financeiro em geral</w:t>
       </w:r>
       <w:r>
@@ -1208,33 +1189,109 @@
         <w:tab/>
         <w:t xml:space="preserve">Modelos estatísticos que visam realizar essa análise e calcular o risco de inadimplência de um potencial crédito baseado no perfil do cliente, são comumente denominados </w:t>
       </w:r>
-      <w:proofErr w:type="spellStart"/>
       <w:r>
         <w:rPr>
           <w:i/>
           <w:iCs/>
         </w:rPr>
-        <w:t>Credit</w:t>
-      </w:r>
-      <w:proofErr w:type="spellEnd"/>
-      <w:r>
-        <w:rPr>
+        <w:t>Credit Scoring</w:t>
+      </w:r>
+      <w:r>
+        <w:t>, ou Pontos de Crédito, que visam ordenar os clientes quanto à probabilidade do cumprimento das obrigações, quanto mais pontos, menor o risco de inadimplência, portanto, melhor o perfil do cliente.</w:t>
+      </w:r>
+    </w:p>
+    <w:p>
+      <w:pPr>
+        <w:ind w:firstLine="708"/>
+        <w:rPr>
+          <w:bCs/>
+        </w:rPr>
+      </w:pPr>
+      <w:r>
+        <w:rPr>
+          <w:bCs/>
+        </w:rPr>
+        <w:t xml:space="preserve">Modelos de </w:t>
+      </w:r>
+      <w:r>
+        <w:rPr>
+          <w:bCs/>
           <w:i/>
           <w:iCs/>
         </w:rPr>
+        <w:t>Credit Scoring</w:t>
+      </w:r>
+      <w:r>
+        <w:rPr>
+          <w:bCs/>
+        </w:rPr>
+        <w:t xml:space="preserve"> reduzem drasticamente o custo e tempo da análise da concessão do crédito, podendo inclusive serem feitos de forma completamente automatizada. </w:t>
+      </w:r>
+      <w:r>
+        <w:rPr>
+          <w:bCs/>
+        </w:rPr>
+        <w:t xml:space="preserve">Para que o processo seja assertivo, </w:t>
+      </w:r>
+      <w:r>
+        <w:rPr>
+          <w:bCs/>
+        </w:rPr>
+        <w:t xml:space="preserve">no entanto, </w:t>
+      </w:r>
+      <w:r>
+        <w:rPr>
+          <w:bCs/>
+        </w:rPr>
+        <w:t xml:space="preserve">necessita-se </w:t>
+      </w:r>
+      <w:r>
+        <w:rPr>
+          <w:bCs/>
+        </w:rPr>
+        <w:t>que os</w:t>
+      </w:r>
+      <w:r>
+        <w:rPr>
+          <w:bCs/>
+        </w:rPr>
+        <w:t xml:space="preserve"> dados </w:t>
+      </w:r>
+      <w:r>
+        <w:rPr>
+          <w:bCs/>
+        </w:rPr>
+        <w:t xml:space="preserve">dos clientes estejam </w:t>
+      </w:r>
+      <w:r>
+        <w:rPr>
+          <w:bCs/>
+        </w:rPr>
+        <w:t>os mais corretos e atualizados</w:t>
+      </w:r>
+      <w:r>
+        <w:rPr>
+          <w:bCs/>
+        </w:rPr>
         <w:t xml:space="preserve"> </w:t>
       </w:r>
-      <w:proofErr w:type="spellStart"/>
-      <w:r>
-        <w:rPr>
-          <w:i/>
-          <w:iCs/>
-        </w:rPr>
-        <w:t>Scoring</w:t>
-      </w:r>
-      <w:proofErr w:type="spellEnd"/>
-      <w:r>
-        <w:t>, ou Pontos de Crédito, que visam ordenar os clientes quanto à probabilidade do cumprimento das obrigações, quanto mais pontos, menor o risco de inadimplência, portanto, melhor o perfil do cliente.</w:t>
+      <w:r>
+        <w:rPr>
+          <w:bCs/>
+        </w:rPr>
+        <w:t>possível</w:t>
+      </w:r>
+      <w:r>
+        <w:rPr>
+          <w:bCs/>
+        </w:rPr>
+        <w:t>, para poder traçar uma correlação entre esses dados e a probabilidade de o cliente manter os pagamentos em dia.</w:t>
+      </w:r>
+      <w:r>
+        <w:rPr>
+          <w:bCs/>
+        </w:rPr>
+        <w:t xml:space="preserve"> </w:t>
       </w:r>
     </w:p>
     <w:p>
@@ -1248,170 +1305,44 @@
         <w:rPr>
           <w:bCs/>
         </w:rPr>
-        <w:t xml:space="preserve">Modelos de </w:t>
-      </w:r>
-      <w:proofErr w:type="spellStart"/>
-      <w:r>
-        <w:rPr>
-          <w:bCs/>
-          <w:i/>
-          <w:iCs/>
-        </w:rPr>
-        <w:t>Credit</w:t>
-      </w:r>
-      <w:proofErr w:type="spellEnd"/>
-      <w:r>
-        <w:rPr>
-          <w:bCs/>
-          <w:i/>
-          <w:iCs/>
+        <w:t>Segundo Lewis (1992), cada dado do perfil, ou combinação de dados semelhantes, possui um peso, e essa combinação de pesos permite chegar num grau de risco, que, a partir de uma nota de corte, podem indicar se os clientes são possivelmente “bons” ou “maus”, chegando então à decisão: liberar ou negar o crédito requisitado.</w:t>
+      </w:r>
+    </w:p>
+    <w:p>
+      <w:pPr>
+        <w:ind w:firstLine="708"/>
+      </w:pPr>
+      <w:r>
+        <w:t>Stevenson (1986),</w:t>
+      </w:r>
+      <w:r>
+        <w:rPr>
+          <w:b/>
         </w:rPr>
         <w:t xml:space="preserve"> </w:t>
       </w:r>
-      <w:proofErr w:type="spellStart"/>
-      <w:r>
-        <w:rPr>
-          <w:bCs/>
-          <w:i/>
-          <w:iCs/>
-        </w:rPr>
-        <w:t>Scoring</w:t>
-      </w:r>
-      <w:proofErr w:type="spellEnd"/>
-      <w:r>
-        <w:rPr>
-          <w:bCs/>
-        </w:rPr>
-        <w:t xml:space="preserve"> reduzem drasticamente o custo e tempo da análise da concessão do crédito, podendo inclusive serem feitos de forma completamente automatizada. </w:t>
-      </w:r>
-      <w:r>
-        <w:rPr>
-          <w:bCs/>
-        </w:rPr>
-        <w:t xml:space="preserve">Para que o processo seja assertivo, </w:t>
-      </w:r>
-      <w:r>
-        <w:rPr>
-          <w:bCs/>
-        </w:rPr>
-        <w:t xml:space="preserve">no entanto, </w:t>
-      </w:r>
-      <w:r>
-        <w:rPr>
-          <w:bCs/>
-        </w:rPr>
-        <w:t xml:space="preserve">necessita-se </w:t>
-      </w:r>
-      <w:r>
-        <w:rPr>
-          <w:bCs/>
-        </w:rPr>
-        <w:t>que os</w:t>
-      </w:r>
-      <w:r>
-        <w:rPr>
-          <w:bCs/>
-        </w:rPr>
-        <w:t xml:space="preserve"> dados </w:t>
-      </w:r>
-      <w:r>
-        <w:rPr>
-          <w:bCs/>
-        </w:rPr>
-        <w:t xml:space="preserve">dos clientes estejam </w:t>
-      </w:r>
-      <w:r>
-        <w:rPr>
-          <w:bCs/>
-        </w:rPr>
-        <w:t>os mais corretos e atualizados</w:t>
-      </w:r>
-      <w:r>
-        <w:rPr>
-          <w:bCs/>
-        </w:rPr>
-        <w:t xml:space="preserve"> </w:t>
-      </w:r>
-      <w:r>
-        <w:rPr>
-          <w:bCs/>
-        </w:rPr>
-        <w:t>possível</w:t>
-      </w:r>
-      <w:r>
-        <w:rPr>
-          <w:bCs/>
-        </w:rPr>
-        <w:t>, para poder traçar uma correlação entre esses dados e a probabilidade de o cliente manter os pagamentos em dia.</w:t>
-      </w:r>
-      <w:r>
-        <w:rPr>
-          <w:bCs/>
-        </w:rPr>
-        <w:t xml:space="preserve"> </w:t>
-      </w:r>
-    </w:p>
-    <w:p>
-      <w:pPr>
-        <w:ind w:firstLine="708"/>
-        <w:rPr>
-          <w:bCs/>
-        </w:rPr>
-      </w:pPr>
-      <w:r>
-        <w:rPr>
-          <w:bCs/>
-        </w:rPr>
-        <w:t xml:space="preserve">Segundo </w:t>
-      </w:r>
-      <w:r>
-        <w:rPr>
-          <w:bCs/>
-        </w:rPr>
-        <w:t>Lewis</w:t>
-      </w:r>
-      <w:r>
-        <w:rPr>
-          <w:bCs/>
-        </w:rPr>
-        <w:t xml:space="preserve"> (1992), cada dado do perfil, ou combinação de dados semelhantes, possui um peso, e essa combinação de pesos permite chegar num grau de risco, que, a partir de uma nota de corte, podem indicar se os clientes são possivelmente “bons” ou “maus”, chegando então à decisão: liberar ou negar o crédito requisitado.</w:t>
-      </w:r>
-    </w:p>
-    <w:p>
-      <w:pPr>
-        <w:ind w:firstLine="708"/>
-      </w:pPr>
-      <w:r>
-        <w:t>Stevenson (1986),</w:t>
-      </w:r>
-      <w:r>
+      <w:r>
+        <w:rPr>
+          <w:bCs/>
+        </w:rPr>
+        <w:t>entende que</w:t>
+      </w:r>
+      <w:r>
+        <w:t xml:space="preserve"> “A correlação mede a força, ou grau, de relacionamento entre duas variáveis; a regressão dá uma equação que descreve o relacionamento em termos matemáticos.” </w:t>
+      </w:r>
+    </w:p>
+    <w:p>
+      <w:pPr>
         <w:rPr>
           <w:b/>
         </w:rPr>
-        <w:t xml:space="preserve"> </w:t>
-      </w:r>
-      <w:r>
-        <w:rPr>
-          <w:bCs/>
-        </w:rPr>
-        <w:t>entende que</w:t>
-      </w:r>
-      <w:r>
-        <w:t xml:space="preserve"> “A correlação mede a força, ou grau, de relacionamento entre duas variáveis; a regressão dá uma equação que descreve o relacionamento em termos matemáticos.” </w:t>
-      </w:r>
-    </w:p>
-    <w:p>
-      <w:pPr>
-        <w:rPr>
-          <w:b/>
-        </w:rPr>
-      </w:pPr>
-      <w:r>
-        <w:t xml:space="preserve">Isso significa que é possível a partir do processamento dos dados de uma base de dados de clientes com diversos perfis já estabelecidos (adimplentes e inadimplentes), se </w:t>
+      </w:pPr>
+      <w:r>
+        <w:t xml:space="preserve">Isso significa que é possível a partir do processamento dos dados de uma base de dados de clientes com diversos perfis já estabelecidos (adimplentes e inadimplentes), se estabelecer a correlação entre seus dados e o seu perfil, permitindo assim encontrar a </w:t>
       </w:r>
       <w:r>
         <w:lastRenderedPageBreak/>
-        <w:t xml:space="preserve">estabelecer a correlação entre seus dados e o seu perfil, permitindo assim encontrar a equação que representa esse comportamento. Com essa equação, é possível predizer o resultado estimado usando os dados de um novo cliente em potencial ou de um cliente já presente que deseja adquirir mais crédito. Quanto maior a precisão dos dados, maior a confiabilidade da predição dada pelo cálculo da equação, portanto, com um banco de dados bem alimentado, a </w:t>
+        <w:t xml:space="preserve">equação que representa esse comportamento. Com essa equação, é possível predizer o resultado estimado usando os dados de um novo cliente em potencial ou de um cliente já presente que deseja adquirir mais crédito. Quanto maior a precisão dos dados, maior a confiabilidade da predição dada pelo cálculo da equação, portanto, com um banco de dados bem alimentado, a </w:t>
       </w:r>
       <w:r>
         <w:t>instituição</w:t>
@@ -1519,15 +1450,7 @@
         <w:ind w:firstLine="708"/>
       </w:pPr>
       <w:r>
-        <w:t xml:space="preserve">Baseado no histórico da companhia, que sempre atuou com as classes C, D e </w:t>
-      </w:r>
-      <w:proofErr w:type="spellStart"/>
-      <w:r>
-        <w:t>E</w:t>
-      </w:r>
-      <w:proofErr w:type="spellEnd"/>
-      <w:r>
-        <w:t>, é de interesse da mesma a sua abrangência sobre a região nordeste do país. Na conjuntura atual, a administradora possui uma quantidade de clientes captados na região, porém ainda não possui uma base sólida de conhecimento para poder ter um perfilamento mais preciso e confiável.</w:t>
+        <w:t>Baseado no histórico da companhia, que sempre atuou com as classes C, D e E, é de interesse da mesma a sua abrangência sobre a região nordeste do país. Na conjuntura atual, a administradora possui uma quantidade de clientes captados na região, porém ainda não possui uma base sólida de conhecimento para poder ter um perfilamento mais preciso e confiável.</w:t>
       </w:r>
     </w:p>
     <w:p>
@@ -1571,10 +1494,7 @@
         <w:ind w:firstLine="708"/>
       </w:pPr>
       <w:r>
-        <w:t>A taxa de inadimplência pode ser o fator decisivo para a viabilidade de produtos e serviços que uma empresa do ramo financeiro oferece, e pode, segundo Marcelino (2012), colocar em risco toda a operação, caso essa taxa seja muito alta.</w:t>
-      </w:r>
-      <w:r>
-        <w:t xml:space="preserve"> </w:t>
+        <w:t xml:space="preserve">A taxa de inadimplência pode ser o fator decisivo para a viabilidade de produtos e serviços que uma empresa do ramo financeiro oferece, e pode, segundo Marcelino (2012), colocar em risco toda a operação, caso essa taxa seja muito alta. </w:t>
       </w:r>
     </w:p>
     <w:p>
@@ -1582,6 +1502,7 @@
         <w:ind w:firstLine="708"/>
       </w:pPr>
       <w:r>
+        <w:lastRenderedPageBreak/>
         <w:t xml:space="preserve">Chegar a um cenário de equilíbrio pode ser desafiador, principalmente se, como no estudo de caso dessa companhia, o perfil alvo já seja </w:t>
       </w:r>
       <w:r>
@@ -1591,11 +1512,7 @@
         <w:t>de maior risco.</w:t>
       </w:r>
       <w:r>
-        <w:t xml:space="preserve"> Segundo Lana (2015), quanto menor a renda do indivíduo, maior a sua exclusão financeira, que é justamente a remoção </w:t>
-      </w:r>
-      <w:r>
-        <w:lastRenderedPageBreak/>
-        <w:t>de seu perfil como potencial para a concessão de crédito. Esse processo leva a gerar ainda mais desigualdade.</w:t>
+        <w:t xml:space="preserve"> Segundo Lana (2015), quanto menor a renda do indivíduo, maior a sua exclusão financeira, que é justamente a remoção de seu perfil como potencial para a concessão de crédito. Esse processo leva a gerar ainda mais desigualdade.</w:t>
       </w:r>
     </w:p>
     <w:p>
@@ -1619,13 +1536,8 @@
         <w:ind w:firstLine="708"/>
       </w:pPr>
       <w:r>
-        <w:t xml:space="preserve">Isso deve ser aliado a um robusto processo de análise, uma vez que não apenas é a análise de crédito de maior risco, mas também por se tratar de perfis inéditos para o mercado financeiro, pois são pessoas que, em grande parte, nunca tiveram acesso aos serviços financeiros ou sequer foram </w:t>
-      </w:r>
-      <w:proofErr w:type="spellStart"/>
-      <w:r>
-        <w:t>bancarizadas</w:t>
-      </w:r>
-      <w:proofErr w:type="spellEnd"/>
+        <w:t>Isso deve ser aliado a um robusto processo de análise, uma vez que não apenas é a análise de crédito de maior risco, mas também por se tratar de perfis inéditos para o mercado financeiro, pois são pessoas que, em grande parte, nunca tiveram acesso aos serviços financeiros ou sequer foram bancarizadas</w:t>
+      </w:r>
       <w:r>
         <w:t>.</w:t>
       </w:r>
@@ -1666,115 +1578,71 @@
           <w:i/>
           <w:iCs/>
         </w:rPr>
-        <w:t xml:space="preserve">Crédit </w:t>
-      </w:r>
-      <w:proofErr w:type="spellStart"/>
+        <w:t>Crédit Scoring</w:t>
+      </w:r>
+      <w:bookmarkEnd w:id="6"/>
+    </w:p>
+    <w:p>
+      <w:pPr>
+        <w:rPr>
+          <w:bCs/>
+        </w:rPr>
+      </w:pPr>
+      <w:r>
+        <w:rPr>
+          <w:bCs/>
+        </w:rPr>
+        <w:tab/>
+      </w:r>
+      <w:r>
+        <w:rPr>
+          <w:bCs/>
+        </w:rPr>
+        <w:t xml:space="preserve">O </w:t>
+      </w:r>
       <w:r>
         <w:rPr>
           <w:bCs/>
           <w:i/>
           <w:iCs/>
         </w:rPr>
-        <w:t>Scoring</w:t>
-      </w:r>
-      <w:bookmarkEnd w:id="6"/>
-      <w:proofErr w:type="spellEnd"/>
-    </w:p>
-    <w:p>
-      <w:pPr>
-        <w:rPr>
-          <w:bCs/>
-        </w:rPr>
-      </w:pPr>
-      <w:r>
-        <w:rPr>
-          <w:bCs/>
-        </w:rPr>
-        <w:tab/>
-      </w:r>
-      <w:r>
-        <w:rPr>
-          <w:bCs/>
-        </w:rPr>
-        <w:t xml:space="preserve">O </w:t>
-      </w:r>
-      <w:proofErr w:type="spellStart"/>
-      <w:r>
-        <w:rPr>
-          <w:bCs/>
-          <w:i/>
-          <w:iCs/>
-        </w:rPr>
-        <w:t>Credit</w:t>
-      </w:r>
-      <w:proofErr w:type="spellEnd"/>
-      <w:r>
-        <w:rPr>
-          <w:bCs/>
-          <w:i/>
-          <w:iCs/>
+        <w:t>Credit Scoring</w:t>
+      </w:r>
+      <w:r>
+        <w:rPr>
+          <w:bCs/>
+        </w:rPr>
+        <w:t xml:space="preserve"> é um processo cujo objetivo </w:t>
+      </w:r>
+      <w:r>
+        <w:rPr>
+          <w:bCs/>
+        </w:rPr>
+        <w:t xml:space="preserve">é estabelecer um modelo quantitativo baseado em uma série de características para distinguir dois subgrupos de solicitantes </w:t>
+      </w:r>
+      <w:r>
+        <w:rPr>
+          <w:bCs/>
+        </w:rPr>
+        <w:t>nesse caso</w:t>
+      </w:r>
+      <w:r>
+        <w:rPr>
+          <w:bCs/>
+        </w:rPr>
+        <w:t>, os</w:t>
+      </w:r>
+      <w:r>
+        <w:rPr>
+          <w:bCs/>
         </w:rPr>
         <w:t xml:space="preserve"> </w:t>
       </w:r>
-      <w:proofErr w:type="spellStart"/>
-      <w:r>
-        <w:rPr>
-          <w:bCs/>
-          <w:i/>
-          <w:iCs/>
-        </w:rPr>
-        <w:t>Scoring</w:t>
-      </w:r>
-      <w:proofErr w:type="spellEnd"/>
-      <w:r>
-        <w:rPr>
-          <w:bCs/>
-        </w:rPr>
-        <w:t xml:space="preserve"> é um processo cujo objetivo </w:t>
-      </w:r>
-      <w:r>
-        <w:rPr>
-          <w:bCs/>
-        </w:rPr>
-        <w:t xml:space="preserve">é estabelecer um modelo quantitativo baseado em uma série de características para distinguir dois subgrupos de solicitantes </w:t>
-      </w:r>
-      <w:r>
-        <w:rPr>
-          <w:bCs/>
-        </w:rPr>
-        <w:t>nesse caso</w:t>
-      </w:r>
-      <w:r>
-        <w:rPr>
-          <w:bCs/>
-        </w:rPr>
-        <w:t>, os</w:t>
-      </w:r>
-      <w:r>
-        <w:rPr>
-          <w:bCs/>
-        </w:rPr>
-        <w:t xml:space="preserve"> </w:t>
-      </w:r>
-      <w:r>
-        <w:rPr>
-          <w:bCs/>
-        </w:rPr>
-        <w:t>candidatos dignos de crédito e os de risco (</w:t>
-      </w:r>
-      <w:proofErr w:type="spellStart"/>
-      <w:r>
-        <w:rPr>
-          <w:bCs/>
-        </w:rPr>
-        <w:t>Crook</w:t>
-      </w:r>
-      <w:proofErr w:type="spellEnd"/>
-      <w:r>
-        <w:rPr>
-          <w:bCs/>
-        </w:rPr>
-        <w:t>, et al., 2007).</w:t>
+      <w:r>
+        <w:rPr>
+          <w:bCs/>
+        </w:rPr>
+        <w:t>candidatos dignos de crédito e os de risco (Crook, et al., 2007).</w:t>
       </w:r>
     </w:p>
     <w:p>
@@ -1802,45 +1670,631 @@
         <w:pStyle w:val="Ttulo2"/>
         <w:rPr>
           <w:bCs/>
-        </w:rPr>
-      </w:pPr>
-      <w:r>
-        <w:rPr>
-          <w:bCs/>
+          <w:lang w:val="en-US"/>
+        </w:rPr>
+      </w:pPr>
+      <w:r>
+        <w:rPr>
+          <w:bCs/>
+          <w:lang w:val="en-US"/>
+        </w:rPr>
+        <w:t>4.2 - REGRESSÃO LOGÍSTICA</w:t>
+      </w:r>
+    </w:p>
+    <w:p>
+      <w:pPr>
+        <w:rPr>
+          <w:bCs/>
+        </w:rPr>
+      </w:pPr>
+      <w:r>
+        <w:rPr>
+          <w:bCs/>
+          <w:lang w:val="en-US"/>
+        </w:rPr>
+        <w:tab/>
+      </w:r>
+      <w:r>
+        <w:rPr>
+          <w:bCs/>
+        </w:rPr>
+        <w:t>A regressão logística é um modelo de classificação que estima a probabilidade</w:t>
+      </w:r>
+      <w:r>
+        <w:rPr>
+          <w:bCs/>
+        </w:rPr>
+        <w:t xml:space="preserve"> de um certo dado pertencer a uma classificação binária, sendo o mesmo considerado </w:t>
+      </w:r>
+      <w:r>
+        <w:rPr>
+          <w:bCs/>
+        </w:rPr>
+        <w:lastRenderedPageBreak/>
+        <w:t>positivo ou negativo nessa classificação</w:t>
+      </w:r>
+      <w:r>
+        <w:rPr>
+          <w:bCs/>
+        </w:rPr>
+        <w:t>.</w:t>
+      </w:r>
+      <w:r>
+        <w:rPr>
+          <w:bCs/>
+        </w:rPr>
+        <w:t xml:space="preserve"> </w:t>
+      </w:r>
+      <w:r>
+        <w:rPr>
+          <w:bCs/>
+        </w:rPr>
+        <w:t>A</w:t>
+      </w:r>
+      <w:r>
+        <w:rPr>
+          <w:bCs/>
+        </w:rPr>
+        <w:t xml:space="preserve"> </w:t>
+      </w:r>
+      <w:r>
+        <w:rPr>
+          <w:bCs/>
+        </w:rPr>
+        <w:t>regressão logística é um dos modelos estatísticos mais populares utilizados em algoritmos de classificação</w:t>
+      </w:r>
+      <w:r>
+        <w:rPr>
+          <w:bCs/>
+        </w:rPr>
+        <w:t xml:space="preserve"> (Abdou</w:t>
+      </w:r>
+      <w:r>
+        <w:rPr>
+          <w:bCs/>
+        </w:rPr>
+        <w:t xml:space="preserve"> et al</w:t>
+      </w:r>
+      <w:r>
+        <w:rPr>
+          <w:bCs/>
+        </w:rPr>
+        <w:t>, 2016).</w:t>
+      </w:r>
+    </w:p>
+    <w:p>
+      <w:pPr>
+        <w:rPr>
+          <w:bCs/>
+        </w:rPr>
+      </w:pPr>
+      <w:r>
+        <w:rPr>
+          <w:bCs/>
+        </w:rPr>
+        <w:t>A regressão pode ser r</w:t>
+      </w:r>
+      <w:r>
+        <w:rPr>
+          <w:bCs/>
+        </w:rPr>
+        <w:t>ealizada tanto com dados quantitativos, como idade, renda, número de dependentes, assim como dados qualitativos, como gênero, naturalidade, classificação socioeconômica.</w:t>
+      </w:r>
+    </w:p>
+    <w:p>
+      <w:pPr>
+        <w:rPr>
+          <w:bCs/>
+        </w:rPr>
+      </w:pPr>
+      <w:r>
+        <w:rPr>
+          <w:bCs/>
+        </w:rPr>
+        <w:tab/>
+      </w:r>
+      <w:r>
+        <w:rPr>
+          <w:bCs/>
+        </w:rPr>
+        <w:t>A regressão logística pode ser realizada estimando-se os parâmetros da seguinte equação:</w:t>
+      </w:r>
+    </w:p>
+    <w:p>
+      <w:pPr>
+        <w:spacing w:before="240" w:after="240"/>
+        <w:jc w:val="center"/>
+      </w:pPr>
+      <w:r>
+        <w:t xml:space="preserve">log </w:t>
+      </w:r>
+      <w:r>
+        <w:t>(</w:t>
+      </w:r>
+      <w:r>
+        <w:t>P</w:t>
+      </w:r>
+      <w:r>
+        <w:rPr>
+          <w:vertAlign w:val="subscript"/>
+        </w:rPr>
+        <w:t>gi</w:t>
+      </w:r>
+      <w:r>
+        <w:rPr>
+          <w:vertAlign w:val="subscript"/>
+        </w:rPr>
+        <w:t xml:space="preserve"> </w:t>
+      </w:r>
+      <w:r>
+        <w:t>/</w:t>
+      </w:r>
+      <w:r>
+        <w:t xml:space="preserve"> </w:t>
+      </w:r>
+      <w:r>
+        <w:t>(</w:t>
+      </w:r>
+      <w:r>
+        <w:t xml:space="preserve">1 </w:t>
+      </w:r>
+      <w:r>
+        <w:t>–</w:t>
+      </w:r>
+      <w:r>
+        <w:t xml:space="preserve"> P</w:t>
+      </w:r>
+      <w:r>
+        <w:rPr>
+          <w:vertAlign w:val="subscript"/>
+        </w:rPr>
+        <w:t>gi</w:t>
+      </w:r>
+      <w:r>
+        <w:t>))</w:t>
+      </w:r>
+      <w:r>
+        <w:t xml:space="preserve"> = α + β</w:t>
+      </w:r>
+      <w:r>
+        <w:rPr>
+          <w:vertAlign w:val="subscript"/>
+        </w:rPr>
+        <w:t>1</w:t>
+      </w:r>
+      <w:r>
+        <w:t>K</w:t>
+      </w:r>
+      <w:r>
+        <w:rPr>
+          <w:vertAlign w:val="subscript"/>
+        </w:rPr>
+        <w:t>1i</w:t>
+      </w:r>
+      <w:r>
+        <w:t xml:space="preserve"> + β</w:t>
+      </w:r>
+      <w:r>
+        <w:rPr>
+          <w:vertAlign w:val="subscript"/>
+        </w:rPr>
+        <w:t>2</w:t>
+      </w:r>
+      <w:r>
+        <w:t>K</w:t>
+      </w:r>
+      <w:r>
+        <w:rPr>
+          <w:vertAlign w:val="subscript"/>
+        </w:rPr>
+        <w:t>2i</w:t>
+      </w:r>
+      <w:r>
+        <w:t xml:space="preserve"> + β</w:t>
+      </w:r>
+      <w:r>
+        <w:rPr>
+          <w:vertAlign w:val="subscript"/>
+        </w:rPr>
+        <w:t>3</w:t>
+      </w:r>
+      <w:r>
+        <w:t>K</w:t>
+      </w:r>
+      <w:r>
+        <w:rPr>
+          <w:vertAlign w:val="subscript"/>
+        </w:rPr>
+        <w:t xml:space="preserve">3i </w:t>
+      </w:r>
+      <w:r>
+        <w:t>+ . . .</w:t>
+      </w:r>
+    </w:p>
+    <w:p>
+      <w:r>
+        <w:tab/>
+      </w:r>
+      <w:r>
+        <w:t>Onde</w:t>
+      </w:r>
+      <w:r>
+        <w:t xml:space="preserve"> </w:t>
+      </w:r>
+      <w:r>
+        <w:t>α</w:t>
+      </w:r>
+      <w:r>
+        <w:t xml:space="preserve">, </w:t>
+      </w:r>
+      <w:r>
+        <w:t>β</w:t>
+      </w:r>
+      <w:r>
+        <w:t xml:space="preserve">1, </w:t>
+      </w:r>
+      <w:r>
+        <w:t>β</w:t>
+      </w:r>
+      <w:r>
+        <w:t xml:space="preserve">2, </w:t>
+      </w:r>
+      <w:r>
+        <w:t>β</w:t>
+      </w:r>
+      <w:r>
+        <w:t xml:space="preserve">3, … </w:t>
+      </w:r>
+      <w:r>
+        <w:t xml:space="preserve">são os coeficientes do modelo e os </w:t>
+      </w:r>
+      <w:r>
+        <w:t>K</w:t>
+      </w:r>
+      <w:r>
+        <w:rPr>
+          <w:vertAlign w:val="subscript"/>
+        </w:rPr>
+        <w:t>ji</w:t>
+      </w:r>
+      <w:r>
+        <w:t xml:space="preserve"> </w:t>
+      </w:r>
+      <w:r>
+        <w:t>representam os</w:t>
+      </w:r>
+      <w:r>
+        <w:t xml:space="preserve"> valores das propriedades ou variáveis j do indivíduo i sendo analisado</w:t>
+      </w:r>
+      <w:r>
+        <w:t xml:space="preserve">, </w:t>
+      </w:r>
+      <w:r>
+        <w:t>e</w:t>
+      </w:r>
+      <w:r>
+        <w:t xml:space="preserve"> P</w:t>
+      </w:r>
+      <w:r>
+        <w:rPr>
+          <w:vertAlign w:val="subscript"/>
+        </w:rPr>
+        <w:t>gi</w:t>
+      </w:r>
+      <w:r>
+        <w:t xml:space="preserve"> representa a </w:t>
+      </w:r>
+      <w:r>
+        <w:t>probabilidade</w:t>
+      </w:r>
+      <w:r>
+        <w:t xml:space="preserve"> do indivíduo i ter um bom ou mau perfil de crédito</w:t>
+      </w:r>
+      <w:r>
+        <w:t>.</w:t>
+      </w:r>
+    </w:p>
+    <w:p>
+      <w:r>
+        <w:tab/>
+        <w:t>Portanto, a probabilidade de um indivíduo possuir um dado perfil de crédito pode ser obtido por:</w:t>
+      </w:r>
+    </w:p>
+    <w:p>
+      <w:pPr>
+        <w:spacing w:before="240" w:after="240"/>
+        <w:jc w:val="center"/>
+        <w:rPr>
+          <w:lang w:val="en-US"/>
+        </w:rPr>
+      </w:pPr>
+      <w:r>
+        <w:rPr>
+          <w:lang w:val="en-US"/>
+        </w:rPr>
+        <w:t>P</w:t>
+      </w:r>
+      <w:r>
+        <w:rPr>
+          <w:vertAlign w:val="subscript"/>
+          <w:lang w:val="en-US"/>
+        </w:rPr>
+        <w:t>gi</w:t>
+      </w:r>
+      <w:r>
+        <w:rPr>
+          <w:lang w:val="en-US"/>
+        </w:rPr>
+        <w:t xml:space="preserve"> = [exp(</w:t>
+      </w:r>
+      <w:r>
+        <w:t>α</w:t>
+      </w:r>
+      <w:r>
+        <w:rPr>
+          <w:lang w:val="en-US"/>
+        </w:rPr>
+        <w:t xml:space="preserve"> + </w:t>
+      </w:r>
+      <w:r>
+        <w:t>β</w:t>
+      </w:r>
+      <w:r>
+        <w:rPr>
+          <w:vertAlign w:val="subscript"/>
+          <w:lang w:val="en-US"/>
+        </w:rPr>
+        <w:t>1</w:t>
+      </w:r>
+      <w:r>
+        <w:rPr>
+          <w:lang w:val="en-US"/>
+        </w:rPr>
+        <w:t>K</w:t>
+      </w:r>
+      <w:r>
+        <w:rPr>
+          <w:vertAlign w:val="subscript"/>
+          <w:lang w:val="en-US"/>
+        </w:rPr>
+        <w:t>1i</w:t>
+      </w:r>
+      <w:r>
+        <w:rPr>
+          <w:lang w:val="en-US"/>
+        </w:rPr>
+        <w:t xml:space="preserve"> + </w:t>
+      </w:r>
+      <w:r>
+        <w:t>β</w:t>
+      </w:r>
+      <w:r>
+        <w:rPr>
+          <w:vertAlign w:val="subscript"/>
+          <w:lang w:val="en-US"/>
+        </w:rPr>
+        <w:t>2</w:t>
+      </w:r>
+      <w:r>
+        <w:rPr>
+          <w:lang w:val="en-US"/>
+        </w:rPr>
+        <w:t>K</w:t>
+      </w:r>
+      <w:r>
+        <w:rPr>
+          <w:vertAlign w:val="subscript"/>
+          <w:lang w:val="en-US"/>
+        </w:rPr>
+        <w:t>2i</w:t>
+      </w:r>
+      <w:r>
+        <w:rPr>
+          <w:lang w:val="en-US"/>
+        </w:rPr>
+        <w:t xml:space="preserve"> + </w:t>
+      </w:r>
+      <w:r>
+        <w:t>β</w:t>
+      </w:r>
+      <w:r>
+        <w:rPr>
+          <w:vertAlign w:val="subscript"/>
+          <w:lang w:val="en-US"/>
+        </w:rPr>
+        <w:t>3</w:t>
+      </w:r>
+      <w:r>
+        <w:rPr>
+          <w:lang w:val="en-US"/>
+        </w:rPr>
+        <w:t>K</w:t>
+      </w:r>
+      <w:r>
+        <w:rPr>
+          <w:vertAlign w:val="subscript"/>
+          <w:lang w:val="en-US"/>
+        </w:rPr>
+        <w:t>3i</w:t>
+      </w:r>
+      <w:r>
+        <w:rPr>
+          <w:lang w:val="en-US"/>
+        </w:rPr>
+        <w:t xml:space="preserve"> + . . .)]/[1 + exp(</w:t>
+      </w:r>
+      <w:r>
+        <w:t>α</w:t>
+      </w:r>
+      <w:r>
+        <w:rPr>
+          <w:lang w:val="en-US"/>
+        </w:rPr>
+        <w:t xml:space="preserve"> + </w:t>
+      </w:r>
+      <w:r>
+        <w:t>β</w:t>
+      </w:r>
+      <w:r>
+        <w:rPr>
+          <w:vertAlign w:val="subscript"/>
+          <w:lang w:val="en-US"/>
+        </w:rPr>
+        <w:t>1</w:t>
+      </w:r>
+      <w:r>
+        <w:rPr>
+          <w:lang w:val="en-US"/>
+        </w:rPr>
+        <w:t>K</w:t>
+      </w:r>
+      <w:r>
+        <w:rPr>
+          <w:vertAlign w:val="subscript"/>
+          <w:lang w:val="en-US"/>
+        </w:rPr>
+        <w:t>1i</w:t>
+      </w:r>
+      <w:r>
+        <w:rPr>
+          <w:lang w:val="en-US"/>
+        </w:rPr>
+        <w:t xml:space="preserve"> + </w:t>
+      </w:r>
+      <w:r>
+        <w:t>β</w:t>
+      </w:r>
+      <w:r>
+        <w:rPr>
+          <w:vertAlign w:val="subscript"/>
+          <w:lang w:val="en-US"/>
+        </w:rPr>
+        <w:t>2</w:t>
+      </w:r>
+      <w:r>
+        <w:rPr>
+          <w:lang w:val="en-US"/>
+        </w:rPr>
+        <w:t>K</w:t>
+      </w:r>
+      <w:r>
+        <w:rPr>
+          <w:vertAlign w:val="subscript"/>
+          <w:lang w:val="en-US"/>
+        </w:rPr>
+        <w:t>2i</w:t>
+      </w:r>
+      <w:r>
+        <w:rPr>
+          <w:lang w:val="en-US"/>
+        </w:rPr>
+        <w:t xml:space="preserve"> + </w:t>
+      </w:r>
+      <w:r>
+        <w:t>β</w:t>
+      </w:r>
+      <w:r>
+        <w:rPr>
+          <w:vertAlign w:val="subscript"/>
+          <w:lang w:val="en-US"/>
+        </w:rPr>
+        <w:t>3</w:t>
+      </w:r>
+      <w:r>
+        <w:rPr>
+          <w:lang w:val="en-US"/>
+        </w:rPr>
+        <w:t>K</w:t>
+      </w:r>
+      <w:r>
+        <w:rPr>
+          <w:vertAlign w:val="subscript"/>
+          <w:lang w:val="en-US"/>
+        </w:rPr>
+        <w:t>3i</w:t>
+      </w:r>
+      <w:r>
+        <w:rPr>
+          <w:lang w:val="en-US"/>
+        </w:rPr>
+        <w:t xml:space="preserve"> + . . .)]</w:t>
+      </w:r>
+    </w:p>
+    <w:p>
+      <w:pPr>
+        <w:ind w:firstLine="708"/>
+      </w:pPr>
+      <w:r>
+        <w:t>Os parâmetros são obtidos pelo método da máxima verossimilhança</w:t>
+      </w:r>
+      <w:r>
+        <w:t xml:space="preserve">. </w:t>
+      </w:r>
+      <w:r>
+        <w:t>O valor de</w:t>
+      </w:r>
+      <w:r>
+        <w:t xml:space="preserve"> P</w:t>
+      </w:r>
+      <w:r>
+        <w:rPr>
+          <w:vertAlign w:val="subscript"/>
+        </w:rPr>
+        <w:t>gi</w:t>
+      </w:r>
+      <w:r>
+        <w:t xml:space="preserve"> então pode ser classificado acima de um </w:t>
+      </w:r>
+      <w:r>
+        <w:t>ponto de corte, sendo considerado um bom perfil, ou abaixo disso, sendo considerado um mau perfil</w:t>
+      </w:r>
+      <w:r>
+        <w:t>.</w:t>
+      </w:r>
+      <w:r>
+        <w:t xml:space="preserve"> Esse ponto de corte é determinado pela instituição, </w:t>
+      </w:r>
+      <w:r>
+        <w:t>definindo o risco que ela deseja correr no momento de classificar seus perfis</w:t>
+      </w:r>
+      <w:r>
+        <w:t>.</w:t>
+      </w:r>
+    </w:p>
+    <w:p>
+      <w:pPr>
+        <w:pStyle w:val="Ttulo2"/>
+        <w:rPr>
+          <w:bCs/>
+          <w:lang w:val="en-US"/>
+        </w:rPr>
+      </w:pPr>
+      <w:r>
+        <w:rPr>
+          <w:bCs/>
+          <w:lang w:val="en-US"/>
         </w:rPr>
         <w:t>4.</w:t>
       </w:r>
       <w:r>
         <w:rPr>
           <w:bCs/>
-        </w:rPr>
-        <w:t>2</w:t>
-      </w:r>
-      <w:r>
-        <w:rPr>
-          <w:bCs/>
-        </w:rPr>
-        <w:t xml:space="preserve"> - </w:t>
-      </w:r>
-      <w:r>
-        <w:rPr>
-          <w:bCs/>
-        </w:rPr>
-        <w:t>REGRESSÃO LOGÍSTICA</w:t>
-      </w:r>
-    </w:p>
-    <w:p>
-      <w:pPr>
-        <w:rPr>
-          <w:bCs/>
-        </w:rPr>
-      </w:pPr>
-      <w:r>
-        <w:rPr>
-          <w:bCs/>
-        </w:rPr>
-        <w:tab/>
-      </w:r>
+          <w:lang w:val="en-US"/>
+        </w:rPr>
+        <w:t>3</w:t>
+      </w:r>
+      <w:r>
+        <w:rPr>
+          <w:bCs/>
+          <w:lang w:val="en-US"/>
+        </w:rPr>
+        <w:t xml:space="preserve"> - REGRESSÃO LOGÍSTICA</w:t>
+      </w:r>
+    </w:p>
+    <w:p>
+      <w:pPr>
+        <w:ind w:firstLine="708"/>
+      </w:pPr>
     </w:p>
     <w:p>
       <w:pPr>
@@ -2017,7 +2471,14 @@
           <w:sz w:val="22"/>
           <w:szCs w:val="22"/>
         </w:rPr>
-        <w:t>Bresser-Pereira, L.C. Crise e recuperação da confiança. Revista de Economia Política, vol. 29, nº 1 (113), pp. 133-134, janeiro-março/2009</w:t>
+        <w:t>BRESSER-PEREIRA</w:t>
+      </w:r>
+      <w:r>
+        <w:rPr>
+          <w:sz w:val="22"/>
+          <w:szCs w:val="22"/>
+        </w:rPr>
+        <w:t>, L.C. Crise e recuperação da confiança. Revista de Economia Política, vol. 29, nº 1 (113), pp. 133-134, janeiro-março/2009</w:t>
       </w:r>
     </w:p>
     <w:p>
@@ -2078,23 +2539,7 @@
           <w:sz w:val="22"/>
           <w:szCs w:val="22"/>
         </w:rPr>
-        <w:t xml:space="preserve">STEVENSON, W. J. (1986). Estatística aplicada à administração. São Paulo: </w:t>
-      </w:r>
-      <w:proofErr w:type="spellStart"/>
-      <w:r>
-        <w:rPr>
-          <w:sz w:val="22"/>
-          <w:szCs w:val="22"/>
-        </w:rPr>
-        <w:t>Harbra</w:t>
-      </w:r>
-      <w:proofErr w:type="spellEnd"/>
-      <w:r>
-        <w:rPr>
-          <w:sz w:val="22"/>
-          <w:szCs w:val="22"/>
-        </w:rPr>
-        <w:t>, p. 341</w:t>
+        <w:t>STEVENSON, W. J. (1986). Estatística aplicada à administração. São Paulo: Harbra, p. 341</w:t>
       </w:r>
     </w:p>
     <w:p>
@@ -2115,21 +2560,7 @@
         <w:rPr>
           <w:sz w:val="24"/>
         </w:rPr>
-        <w:t xml:space="preserve">, M.D.C. (2009). A crise financeira atual. </w:t>
-      </w:r>
-      <w:proofErr w:type="spellStart"/>
-      <w:r>
-        <w:rPr>
-          <w:sz w:val="24"/>
-        </w:rPr>
-        <w:t>Paper</w:t>
-      </w:r>
-      <w:proofErr w:type="spellEnd"/>
-      <w:r>
-        <w:rPr>
-          <w:sz w:val="24"/>
-        </w:rPr>
-        <w:t xml:space="preserve"> Itamaraty</w:t>
+        <w:t>, M.D.C. (2009). A crise financeira atual. Paper Itamaraty</w:t>
       </w:r>
     </w:p>
     <w:p>
@@ -2150,35 +2581,7 @@
         <w:rPr>
           <w:sz w:val="24"/>
         </w:rPr>
-        <w:t xml:space="preserve">, J. A. (2012). </w:t>
-      </w:r>
-      <w:proofErr w:type="spellStart"/>
-      <w:r>
-        <w:rPr>
-          <w:sz w:val="24"/>
-        </w:rPr>
-        <w:t>Credit</w:t>
-      </w:r>
-      <w:proofErr w:type="spellEnd"/>
-      <w:r>
-        <w:rPr>
-          <w:sz w:val="24"/>
-        </w:rPr>
-        <w:t xml:space="preserve"> </w:t>
-      </w:r>
-      <w:proofErr w:type="spellStart"/>
-      <w:r>
-        <w:rPr>
-          <w:sz w:val="24"/>
-        </w:rPr>
-        <w:t>scoring</w:t>
-      </w:r>
-      <w:proofErr w:type="spellEnd"/>
-      <w:r>
-        <w:rPr>
-          <w:sz w:val="24"/>
-        </w:rPr>
-        <w:t>: uma ferramenta para análise de crédito em uma instituição de microcrédito produtivo e orientado</w:t>
+        <w:t>, J. A. (2012). Credit scoring: uma ferramenta para análise de crédito em uma instituição de microcrédito produtivo e orientado</w:t>
       </w:r>
     </w:p>
     <w:p>
@@ -2207,35 +2610,7 @@
         <w:rPr>
           <w:sz w:val="24"/>
         </w:rPr>
-        <w:t xml:space="preserve">Fair, Isaac </w:t>
-      </w:r>
-      <w:proofErr w:type="spellStart"/>
-      <w:r>
-        <w:rPr>
-          <w:sz w:val="24"/>
-        </w:rPr>
-        <w:t>and</w:t>
-      </w:r>
-      <w:proofErr w:type="spellEnd"/>
-      <w:r>
-        <w:rPr>
-          <w:sz w:val="24"/>
-        </w:rPr>
-        <w:t xml:space="preserve"> </w:t>
-      </w:r>
-      <w:proofErr w:type="spellStart"/>
-      <w:r>
-        <w:rPr>
-          <w:sz w:val="24"/>
-        </w:rPr>
-        <w:t>Company</w:t>
-      </w:r>
-      <w:proofErr w:type="spellEnd"/>
-      <w:r>
-        <w:rPr>
-          <w:sz w:val="24"/>
-        </w:rPr>
-        <w:t>.</w:t>
+        <w:t>Fair, Isaac and Company.</w:t>
       </w:r>
     </w:p>
     <w:p>
@@ -2244,6 +2619,7 @@
         <w:spacing w:before="240"/>
         <w:rPr>
           <w:sz w:val="24"/>
+          <w:lang w:val="en-US"/>
         </w:rPr>
       </w:pPr>
       <w:r>
@@ -2315,14 +2691,9 @@
       <w:r>
         <w:rPr>
           <w:sz w:val="24"/>
-        </w:rPr>
-        <w:t>292 p</w:t>
-      </w:r>
-      <w:r>
-        <w:rPr>
-          <w:sz w:val="24"/>
-        </w:rPr>
-        <w:t>.</w:t>
+          <w:lang w:val="en-US"/>
+        </w:rPr>
+        <w:t>292 p.</w:t>
       </w:r>
     </w:p>
     <w:p>
@@ -2375,75 +2746,122 @@
         </w:rPr>
         <w:t xml:space="preserve">, L.C. 2007. Recent developments in consumer credit risk assessment. </w:t>
       </w:r>
-      <w:proofErr w:type="spellStart"/>
       <w:r>
         <w:rPr>
           <w:sz w:val="24"/>
         </w:rPr>
-        <w:t>European</w:t>
-      </w:r>
-      <w:proofErr w:type="spellEnd"/>
-      <w:r>
+        <w:t>European Journal of Operational Research, 183, 1447-1465.</w:t>
+      </w:r>
+    </w:p>
+    <w:p>
+      <w:pPr>
+        <w:pStyle w:val="Corpodetexto3"/>
+        <w:spacing w:before="240"/>
         <w:rPr>
           <w:sz w:val="24"/>
         </w:rPr>
-        <w:t xml:space="preserve"> </w:t>
-      </w:r>
-      <w:proofErr w:type="spellStart"/>
+      </w:pPr>
       <w:r>
         <w:rPr>
           <w:sz w:val="24"/>
         </w:rPr>
-        <w:t>Journal</w:t>
-      </w:r>
-      <w:proofErr w:type="spellEnd"/>
+        <w:t>ABDOU</w:t>
+      </w:r>
       <w:r>
         <w:rPr>
           <w:sz w:val="24"/>
         </w:rPr>
-        <w:t xml:space="preserve"> </w:t>
-      </w:r>
-      <w:proofErr w:type="spellStart"/>
+        <w:t xml:space="preserve">,  H.  A.,  </w:t>
+      </w:r>
       <w:r>
         <w:rPr>
           <w:sz w:val="24"/>
         </w:rPr>
-        <w:t>of</w:t>
-      </w:r>
-      <w:proofErr w:type="spellEnd"/>
+        <w:t>TSAFACK</w:t>
+      </w:r>
       <w:r>
         <w:rPr>
           <w:sz w:val="24"/>
         </w:rPr>
-        <w:t xml:space="preserve"> </w:t>
-      </w:r>
-      <w:proofErr w:type="spellStart"/>
+        <w:t xml:space="preserve">,  M.  </w:t>
+      </w:r>
       <w:r>
         <w:rPr>
           <w:sz w:val="24"/>
-        </w:rPr>
-        <w:t>Operational</w:t>
-      </w:r>
-      <w:proofErr w:type="spellEnd"/>
+          <w:lang w:val="en-US"/>
+        </w:rPr>
+        <w:t xml:space="preserve">D.  D.,  </w:t>
+      </w:r>
       <w:r>
         <w:rPr>
           <w:sz w:val="24"/>
-        </w:rPr>
-        <w:t xml:space="preserve"> </w:t>
-      </w:r>
-      <w:proofErr w:type="spellStart"/>
+          <w:lang w:val="en-US"/>
+        </w:rPr>
+        <w:t>NTIM</w:t>
+      </w:r>
       <w:r>
         <w:rPr>
           <w:sz w:val="24"/>
-        </w:rPr>
-        <w:t>Research</w:t>
-      </w:r>
-      <w:proofErr w:type="spellEnd"/>
+          <w:lang w:val="en-US"/>
+        </w:rPr>
+        <w:t xml:space="preserve">,  C.  G.,  &amp;  </w:t>
+      </w:r>
       <w:r>
         <w:rPr>
           <w:sz w:val="24"/>
-        </w:rPr>
-        <w:t>, 183, 1447-1465.</w:t>
+          <w:lang w:val="en-US"/>
+        </w:rPr>
+        <w:t>BAKER</w:t>
+      </w:r>
+      <w:r>
+        <w:rPr>
+          <w:sz w:val="24"/>
+          <w:lang w:val="en-US"/>
+        </w:rPr>
+        <w:t xml:space="preserve">,  R.  D.  (2016).  Predicting  creditworthiness  in  retail banking with limited scoring data. </w:t>
+      </w:r>
+      <w:r>
+        <w:rPr>
+          <w:sz w:val="24"/>
+          <w:lang w:val="en-US"/>
+        </w:rPr>
+        <w:t xml:space="preserve">Knowledge-Based Systems, 103, 89-103. </w:t>
+      </w:r>
+      <w:r>
+        <w:rPr>
+          <w:sz w:val="24"/>
+        </w:rPr>
+        <w:t>Disponível em</w:t>
+      </w:r>
+      <w:r>
+        <w:rPr>
+          <w:sz w:val="24"/>
+        </w:rPr>
+        <w:t xml:space="preserve">: </w:t>
+      </w:r>
+      <w:r>
+        <w:rPr>
+          <w:sz w:val="24"/>
+        </w:rPr>
+        <w:t>https://doi.org/10.1016/j.knosys.2016.03.023</w:t>
+      </w:r>
+      <w:r>
+        <w:rPr>
+          <w:sz w:val="24"/>
+        </w:rPr>
+        <w:t>. Acesso em</w:t>
+      </w:r>
+      <w:r>
+        <w:rPr>
+          <w:sz w:val="24"/>
+        </w:rPr>
+        <w:t xml:space="preserve"> agosto</w:t>
+      </w:r>
+      <w:r>
+        <w:rPr>
+          <w:sz w:val="24"/>
+        </w:rPr>
+        <w:t xml:space="preserve"> de 2023.</w:t>
       </w:r>
     </w:p>
     <w:sectPr>
@@ -2741,23 +3159,13 @@
         <w:szCs w:val="22"/>
       </w:rPr>
     </w:pPr>
-    <w:proofErr w:type="spellStart"/>
     <w:r>
       <w:rPr>
         <w:rFonts w:eastAsia="Calibri" w:cs="Arial"/>
         <w:sz w:val="22"/>
         <w:szCs w:val="22"/>
       </w:rPr>
-      <w:t>Recredenciado</w:t>
-    </w:r>
-    <w:proofErr w:type="spellEnd"/>
-    <w:r>
-      <w:rPr>
-        <w:rFonts w:eastAsia="Calibri" w:cs="Arial"/>
-        <w:sz w:val="22"/>
-        <w:szCs w:val="22"/>
-      </w:rPr>
-      <w:t xml:space="preserve"> através da Portaria MEC nº 1328, de 18/11/2010 - D.O.U. de 19/11/2010</w:t>
+      <w:t>Recredenciado através da Portaria MEC nº 1328, de 18/11/2010 - D.O.U. de 19/11/2010</w:t>
     </w:r>
     <w:r>
       <w:rPr>
@@ -5098,6 +5506,16 @@
       <w:lang w:eastAsia="pt-BR"/>
     </w:rPr>
   </w:style>
+  <w:style w:type="character" w:styleId="TextodoEspaoReservado">
+    <w:name w:val="Placeholder Text"/>
+    <w:basedOn w:val="Fontepargpadro"/>
+    <w:uiPriority w:val="99"/>
+    <w:semiHidden/>
+    <w:rsid w:val="002E3AE6"/>
+    <w:rPr>
+      <w:color w:val="808080"/>
+    </w:rPr>
+  </w:style>
 </w:styles>
 </file>
 

</xml_diff>